<commit_message>
Update Plantilla Memoria Escrita DAW CAT 1S2223.docx
</commit_message>
<xml_diff>
--- a/Plantilla Memoria Escrita DAW CAT 1S2223.docx
+++ b/Plantilla Memoria Escrita DAW CAT 1S2223.docx
@@ -1898,6 +1898,7 @@
       <w:pPr>
         <w:pStyle w:val="4"/>
         <w:numPr>
+          <w:ilvl w:val="0"/>
           <w:numId w:val="0"/>
         </w:numPr>
         <w:ind w:left="360" w:leftChars="0"/>
@@ -2077,282 +2078,214 @@
       <w:pPr>
         <w:rPr>
           <w:rFonts w:hint="default"/>
-          <w:lang w:val="en-US"/>
-        </w:rPr>
-      </w:pPr>
-      <w:r>
-        <w:rPr>
-          <w:rFonts w:hint="default"/>
-          <w:lang w:val="en-US"/>
-        </w:rPr>
-        <w:t>-Decidir el tema que se desarrollara en la app</w:t>
-      </w:r>
-    </w:p>
-    <w:p>
-      <w:pPr>
-        <w:rPr>
-          <w:rFonts w:hint="default"/>
-          <w:lang w:val="en-US"/>
-        </w:rPr>
-      </w:pPr>
-      <w:r>
-        <w:rPr>
-          <w:rFonts w:hint="default"/>
-          <w:lang w:val="en-US"/>
-        </w:rPr>
-        <w:t>-Decidir las tecnologias e herramientas que se van a utilizar en la app</w:t>
-      </w:r>
-    </w:p>
-    <w:p>
-      <w:pPr>
-        <w:rPr>
-          <w:rFonts w:hint="default"/>
-          <w:lang w:val="en-US"/>
-        </w:rPr>
-      </w:pPr>
-      <w:r>
-        <w:rPr>
-          <w:rFonts w:hint="default"/>
-          <w:lang w:val="en-US"/>
-        </w:rPr>
-        <w:t>-Estimar tiempo que lleva realizar este proyecto</w:t>
-      </w:r>
-    </w:p>
-    <w:p>
-      <w:pPr>
-        <w:rPr>
-          <w:rFonts w:hint="default"/>
-          <w:lang w:val="en-US"/>
-        </w:rPr>
-      </w:pPr>
-      <w:r>
-        <w:rPr>
-          <w:rFonts w:hint="default"/>
-          <w:lang w:val="en-US"/>
-        </w:rPr>
-        <w:t>- Desarrollar el codigo</w:t>
-      </w:r>
-    </w:p>
-    <w:p>
-      <w:pPr>
-        <w:rPr>
-          <w:rFonts w:hint="default"/>
-          <w:lang w:val="en-US"/>
-        </w:rPr>
-      </w:pPr>
-      <w:r>
-        <w:rPr>
-          <w:rFonts w:hint="default"/>
-          <w:lang w:val="en-US"/>
-        </w:rPr>
-        <w:t>-Probar que todo funciona correctamente</w:t>
-      </w:r>
-    </w:p>
-    <w:p>
-      <w:pPr>
-        <w:rPr>
-          <w:rFonts w:hint="default"/>
-          <w:lang w:val="en-US"/>
-        </w:rPr>
-      </w:pPr>
-      <w:r>
-        <w:rPr>
-          <w:rFonts w:hint="default"/>
-          <w:lang w:val="en-US"/>
-        </w:rPr>
-        <w:t>Scrum</w:t>
-      </w:r>
-    </w:p>
-    <w:p>
-      <w:pPr>
-        <w:rPr>
-          <w:rFonts w:hint="default"/>
-          <w:lang w:val="en-US"/>
-        </w:rPr>
-      </w:pPr>
-      <w:r>
-        <w:rPr>
-          <w:rFonts w:hint="default"/>
-          <w:lang w:val="en-US"/>
-        </w:rPr>
-        <w:t xml:space="preserve">En  este  apartado,  se  define  la  metodología  utilizada,  el  ciclo  de </w:t>
-      </w:r>
-    </w:p>
-    <w:p>
-      <w:pPr>
-        <w:rPr>
-          <w:rFonts w:hint="default"/>
-          <w:lang w:val="en-US"/>
-        </w:rPr>
-      </w:pPr>
-      <w:r>
-        <w:rPr>
-          <w:rFonts w:hint="default"/>
-          <w:lang w:val="en-US"/>
-        </w:rPr>
-        <w:t xml:space="preserve">vida del proyecto y las fases en las que se </w:t>
-      </w:r>
-      <w:bookmarkStart w:id="25" w:name="_GoBack"/>
-      <w:bookmarkEnd w:id="25"/>
-      <w:r>
-        <w:rPr>
-          <w:rFonts w:hint="default"/>
-          <w:lang w:val="en-US"/>
-        </w:rPr>
-        <w:t xml:space="preserve">ha diseñado. </w:t>
-      </w:r>
-    </w:p>
-    <w:p>
-      <w:pPr>
-        <w:rPr>
-          <w:rFonts w:hint="default"/>
-          <w:lang w:val="en-US"/>
-        </w:rPr>
-      </w:pPr>
-    </w:p>
-    <w:p>
-      <w:pPr>
-        <w:rPr>
-          <w:rFonts w:hint="default"/>
-          <w:lang w:val="en-US"/>
-        </w:rPr>
-      </w:pPr>
-    </w:p>
-    <w:p>
-      <w:pPr>
-        <w:rPr>
-          <w:rFonts w:hint="default"/>
-          <w:lang w:val="en-US"/>
-        </w:rPr>
-      </w:pPr>
-    </w:p>
-    <w:p>
-      <w:pPr>
-        <w:rPr>
-          <w:rFonts w:hint="default"/>
-          <w:lang w:val="en-US"/>
-        </w:rPr>
-      </w:pPr>
-    </w:p>
-    <w:p>
-      <w:pPr>
-        <w:rPr>
-          <w:rFonts w:hint="default"/>
-          <w:lang w:val="en-US"/>
-        </w:rPr>
-      </w:pPr>
-    </w:p>
-    <w:p>
-      <w:pPr>
-        <w:rPr>
-          <w:rFonts w:hint="default"/>
-          <w:lang w:val="en-US"/>
-        </w:rPr>
-      </w:pPr>
-    </w:p>
-    <w:p>
-      <w:pPr>
-        <w:rPr>
-          <w:rFonts w:hint="default"/>
-          <w:lang w:val="en-US"/>
-        </w:rPr>
-      </w:pPr>
-    </w:p>
-    <w:p>
-      <w:pPr>
-        <w:rPr>
-          <w:rFonts w:hint="default"/>
-          <w:lang w:val="en-US"/>
-        </w:rPr>
-      </w:pPr>
-    </w:p>
-    <w:p>
-      <w:pPr>
-        <w:rPr>
-          <w:rFonts w:hint="default"/>
-          <w:lang w:val="en-US"/>
-        </w:rPr>
-      </w:pPr>
-    </w:p>
-    <w:p>
-      <w:pPr>
-        <w:rPr>
-          <w:rFonts w:hint="default"/>
-          <w:lang w:val="en-US"/>
-        </w:rPr>
-      </w:pPr>
-    </w:p>
-    <w:p>
-      <w:pPr>
-        <w:rPr>
-          <w:rFonts w:hint="default"/>
-          <w:lang w:val="en-US"/>
-        </w:rPr>
-      </w:pPr>
-    </w:p>
-    <w:p>
-      <w:pPr>
-        <w:rPr>
-          <w:rFonts w:hint="default"/>
-          <w:lang w:val="en-US"/>
-        </w:rPr>
-      </w:pPr>
-    </w:p>
-    <w:p>
-      <w:pPr>
-        <w:rPr>
-          <w:rFonts w:hint="default"/>
-          <w:lang w:val="en-US"/>
-        </w:rPr>
-      </w:pPr>
-    </w:p>
-    <w:p>
-      <w:pPr>
-        <w:rPr>
-          <w:rFonts w:hint="default"/>
-          <w:lang w:val="en-US"/>
-        </w:rPr>
-      </w:pPr>
-    </w:p>
-    <w:p>
-      <w:pPr>
-        <w:rPr>
-          <w:rFonts w:hint="default"/>
-          <w:lang w:val="en-US"/>
-        </w:rPr>
-      </w:pPr>
-    </w:p>
-    <w:p>
-      <w:pPr>
-        <w:rPr>
-          <w:rFonts w:hint="default"/>
-          <w:lang w:val="en-US"/>
-        </w:rPr>
-      </w:pPr>
-    </w:p>
-    <w:p>
-      <w:pPr>
-        <w:rPr>
-          <w:rFonts w:hint="default"/>
-          <w:lang w:val="en-US"/>
-        </w:rPr>
-      </w:pPr>
-    </w:p>
-    <w:p>
-      <w:pPr>
-        <w:rPr>
-          <w:rFonts w:hint="default"/>
-          <w:lang w:val="en-US"/>
-        </w:rPr>
-      </w:pPr>
-    </w:p>
-    <w:p>
-      <w:pPr>
-        <w:rPr>
-          <w:rFonts w:hint="default"/>
-          <w:lang w:val="en-US"/>
-        </w:rPr>
-      </w:pPr>
+          <w:lang w:val="en-GB"/>
+        </w:rPr>
+      </w:pPr>
+      <w:r>
+        <w:rPr>
+          <w:rFonts w:hint="default"/>
+          <w:lang w:val="en-GB"/>
+        </w:rPr>
+        <w:t>He utilizado la metodologia kanban para la realizacion del proyecto. Esta es una metodologia agil para gestionar las tareas en las que he dividido el proyecto.</w:t>
+      </w:r>
+    </w:p>
+    <w:p>
+      <w:pPr>
+        <w:rPr>
+          <w:rFonts w:hint="default"/>
+          <w:lang w:val="en-GB"/>
+        </w:rPr>
+      </w:pPr>
+      <w:r>
+        <w:rPr>
+          <w:rFonts w:hint="default"/>
+          <w:lang w:val="en-GB"/>
+        </w:rPr>
+        <w:t>La utilizacion del tablero kanban me ha ayudado a organizar las tareas y comprobar el estado en el que se encuentran de una manera muy visual utilizando las tarjetas con cada tarea.</w:t>
+      </w:r>
+    </w:p>
+    <w:p>
+      <w:pPr>
+        <w:rPr>
+          <w:rFonts w:hint="default"/>
+          <w:lang w:val="en-GB"/>
+        </w:rPr>
+      </w:pPr>
+      <w:r>
+        <w:rPr>
+          <w:rFonts w:hint="default"/>
+          <w:lang w:val="en-GB"/>
+        </w:rPr>
+        <w:t xml:space="preserve">El ciclo de vida del proyecto se ha dividido en cinco fases que en consistido el la identificacion del proyecto, planificacion del proyecto, ejecucion del proyecto y cierre del proyecto. </w:t>
+      </w:r>
+    </w:p>
+    <w:p>
+      <w:pPr>
+        <w:rPr>
+          <w:rFonts w:hint="default"/>
+          <w:b/>
+          <w:bCs/>
+          <w:lang w:val="en-GB"/>
+        </w:rPr>
+      </w:pPr>
+      <w:r>
+        <w:rPr>
+          <w:rFonts w:hint="default"/>
+          <w:b/>
+          <w:bCs/>
+          <w:lang w:val="en-GB"/>
+        </w:rPr>
+        <w:t>1 - Identificacion del proyecto</w:t>
+      </w:r>
+    </w:p>
+    <w:p>
+      <w:pPr>
+        <w:rPr>
+          <w:rFonts w:hint="default"/>
+          <w:lang w:val="en-GB"/>
+        </w:rPr>
+      </w:pPr>
+      <w:r>
+        <w:rPr>
+          <w:rFonts w:hint="default"/>
+          <w:lang w:val="en-GB"/>
+        </w:rPr>
+        <w:t>Esta fase consiste en la definicion preliminar de lo que iba a tratar el proyecto antes de la autorizacion para poder realizar el trabajo</w:t>
+      </w:r>
+    </w:p>
+    <w:p>
+      <w:pPr>
+        <w:rPr>
+          <w:rFonts w:hint="default"/>
+          <w:lang w:val="en-GB"/>
+        </w:rPr>
+      </w:pPr>
+      <w:r>
+        <w:rPr>
+          <w:rFonts w:hint="default"/>
+          <w:b/>
+          <w:bCs/>
+          <w:lang w:val="en-GB"/>
+        </w:rPr>
+        <w:t>2 - Planificacion del proyecto</w:t>
+      </w:r>
+    </w:p>
+    <w:p>
+      <w:pPr>
+        <w:rPr>
+          <w:rFonts w:hint="default"/>
+          <w:lang w:val="en-GB"/>
+        </w:rPr>
+      </w:pPr>
+      <w:r>
+        <w:rPr>
+          <w:rFonts w:hint="default"/>
+          <w:lang w:val="en-GB"/>
+        </w:rPr>
+        <w:t>Durante la fase de planificacion se penso en como se iba a estructurar la app para poder definir las diferentes tareas en que se tenia que dividir el proyecto y estimacion de tiempo de cada una de cara a la organizacion para poder realizar el proyecto con exito.</w:t>
+      </w:r>
+    </w:p>
+    <w:p>
+      <w:pPr>
+        <w:rPr>
+          <w:rFonts w:hint="default"/>
+          <w:b/>
+          <w:bCs/>
+          <w:lang w:val="en-GB"/>
+        </w:rPr>
+      </w:pPr>
+      <w:r>
+        <w:rPr>
+          <w:rFonts w:hint="default"/>
+          <w:b/>
+          <w:bCs/>
+          <w:lang w:val="en-GB"/>
+        </w:rPr>
+        <w:t>3 - Ejecucion del proyecto</w:t>
+      </w:r>
+    </w:p>
+    <w:p>
+      <w:pPr>
+        <w:rPr>
+          <w:rFonts w:hint="default"/>
+          <w:lang w:val="en-GB"/>
+        </w:rPr>
+      </w:pPr>
+      <w:r>
+        <w:rPr>
+          <w:rFonts w:hint="default"/>
+          <w:lang w:val="en-GB"/>
+        </w:rPr>
+        <w:t>Durante esta fase se iban realizando las tareas planificadas cumpliendo los plazos de tiempo establecidos previamente y las tareas asignadas en todo momento</w:t>
+      </w:r>
+    </w:p>
+    <w:p>
+      <w:pPr>
+        <w:rPr>
+          <w:rFonts w:hint="default"/>
+          <w:b/>
+          <w:bCs/>
+          <w:lang w:val="en-GB"/>
+        </w:rPr>
+      </w:pPr>
+      <w:r>
+        <w:rPr>
+          <w:rFonts w:hint="default"/>
+          <w:b/>
+          <w:bCs/>
+          <w:lang w:val="en-GB"/>
+        </w:rPr>
+        <w:t>4 - Control del proyecto</w:t>
+      </w:r>
+    </w:p>
+    <w:p>
+      <w:pPr>
+        <w:rPr>
+          <w:rFonts w:hint="default"/>
+          <w:lang w:val="en-GB"/>
+        </w:rPr>
+      </w:pPr>
+      <w:r>
+        <w:rPr>
+          <w:rFonts w:hint="default"/>
+          <w:lang w:val="en-GB"/>
+        </w:rPr>
+        <w:t>Esta fase ha consistido en controlar que el proyecto sigue el curso de lo planificado previamente, comprobando que se cumplen los objetivos marcados al inicio del proyecto. En esta fase tambien se ha controlado el correcto funcionamiento de las tareas realizadas y que se cumplan los plazos de las tareas marcados al incio del proyecto</w:t>
+      </w:r>
+    </w:p>
+    <w:p>
+      <w:pPr>
+        <w:rPr>
+          <w:rFonts w:hint="default"/>
+          <w:b/>
+          <w:bCs/>
+          <w:lang w:val="en-GB"/>
+        </w:rPr>
+      </w:pPr>
+      <w:r>
+        <w:rPr>
+          <w:rFonts w:hint="default"/>
+          <w:b/>
+          <w:bCs/>
+          <w:lang w:val="en-GB"/>
+        </w:rPr>
+        <w:t>5 - Cierre del proyecto</w:t>
+      </w:r>
+    </w:p>
+    <w:p>
+      <w:pPr>
+        <w:rPr>
+          <w:rFonts w:hint="default"/>
+          <w:lang w:val="en-GB"/>
+        </w:rPr>
+      </w:pPr>
+      <w:r>
+        <w:rPr>
+          <w:rFonts w:hint="default"/>
+          <w:lang w:val="en-GB"/>
+        </w:rPr>
+        <w:t>Esta fase ha consistido en la finalizacion del proyecto, comprobando que se han realizado todas las tareas planificadas y se han cumplido los objetivos marcados al inicio, asi como el correcto funcionamiento de la app realizada.</w:t>
+      </w:r>
     </w:p>
     <w:p>
       <w:pPr>
@@ -2372,171 +2305,874 @@
       <w:pPr>
         <w:rPr>
           <w:rFonts w:hint="default"/>
-        </w:rPr>
-      </w:pPr>
-      <w:r>
-        <w:rPr>
-          <w:rFonts w:hint="default"/>
-        </w:rPr>
-        <w:t>Tecnologías</w:t>
-      </w:r>
-    </w:p>
-    <w:p>
-      <w:pPr>
-        <w:rPr>
-          <w:rFonts w:hint="default"/>
-        </w:rPr>
-      </w:pPr>
-      <w:r>
-        <w:rPr>
-          <w:rFonts w:hint="default"/>
-        </w:rPr>
-        <w:t>- HTML Lenguajes de marcas</w:t>
-      </w:r>
-    </w:p>
-    <w:p>
-      <w:pPr>
-        <w:rPr>
-          <w:rFonts w:hint="default"/>
-        </w:rPr>
-      </w:pPr>
-      <w:r>
-        <w:rPr>
-          <w:rFonts w:hint="default"/>
-        </w:rPr>
-        <w:t>- CSS Diseño de interfaces web</w:t>
-      </w:r>
-    </w:p>
-    <w:p>
-      <w:pPr>
-        <w:rPr>
-          <w:rFonts w:hint="default"/>
-        </w:rPr>
-      </w:pPr>
-      <w:r>
-        <w:rPr>
-          <w:rFonts w:hint="default"/>
-        </w:rPr>
-        <w:t>- PHP Desarrollo web entorno servidor</w:t>
-      </w:r>
-    </w:p>
-    <w:p>
-      <w:pPr>
-        <w:rPr>
-          <w:rFonts w:hint="default"/>
-        </w:rPr>
-      </w:pPr>
-      <w:r>
-        <w:rPr>
-          <w:rFonts w:hint="default"/>
-        </w:rPr>
-        <w:t>- MySQL Bases de datos</w:t>
-      </w:r>
-    </w:p>
-    <w:p>
-      <w:pPr>
-        <w:rPr>
-          <w:rFonts w:hint="default"/>
-        </w:rPr>
-      </w:pPr>
-      <w:r>
-        <w:rPr>
-          <w:rFonts w:hint="default"/>
-        </w:rPr>
-        <w:t>- JavaScript Desarollo web entorno cliente</w:t>
-      </w:r>
-    </w:p>
-    <w:p>
-      <w:pPr>
-        <w:rPr>
-          <w:rFonts w:hint="default"/>
-        </w:rPr>
-      </w:pPr>
-      <w:r>
-        <w:rPr>
-          <w:rFonts w:hint="default"/>
-        </w:rPr>
-        <w:t>-Angular tecnología permitida</w:t>
-      </w:r>
-    </w:p>
-    <w:p>
-      <w:pPr>
-        <w:rPr>
-          <w:rFonts w:hint="default"/>
-        </w:rPr>
-      </w:pPr>
-      <w:r>
-        <w:rPr>
-          <w:rFonts w:hint="default"/>
-        </w:rPr>
-        <w:t>-Bootstrap tecnología permitida</w:t>
-      </w:r>
-    </w:p>
-    <w:p>
-      <w:pPr>
-        <w:rPr>
-          <w:rFonts w:hint="default"/>
-        </w:rPr>
-      </w:pPr>
-      <w:r>
-        <w:rPr>
-          <w:rFonts w:hint="default"/>
-        </w:rPr>
-        <w:t>Herramientas</w:t>
-      </w:r>
-    </w:p>
-    <w:p>
-      <w:pPr>
-        <w:rPr>
-          <w:rFonts w:hint="default"/>
-        </w:rPr>
-      </w:pPr>
-      <w:r>
-        <w:rPr>
-          <w:rFonts w:hint="default"/>
-        </w:rPr>
-        <w:t>- Visual Studio Code como editor de codigo</w:t>
-      </w:r>
-    </w:p>
-    <w:p>
-      <w:pPr>
-        <w:rPr>
-          <w:rFonts w:hint="default"/>
-        </w:rPr>
-      </w:pPr>
-      <w:r>
-        <w:rPr>
-          <w:rFonts w:hint="default"/>
-        </w:rPr>
-        <w:t>- XAMPP para Apache y MySQL</w:t>
-      </w:r>
-    </w:p>
-    <w:p>
-      <w:pPr>
-        <w:rPr>
-          <w:rFonts w:hint="default"/>
-        </w:rPr>
-      </w:pPr>
-      <w:r>
-        <w:rPr>
-          <w:rFonts w:hint="default"/>
-        </w:rPr>
-        <w:t>- MySQL Workbench como gestor de bases de datos</w:t>
-      </w:r>
-    </w:p>
-    <w:p>
-      <w:pPr>
-        <w:rPr>
-          <w:rFonts w:hint="default"/>
-        </w:rPr>
-      </w:pPr>
-      <w:r>
-        <w:rPr>
-          <w:rFonts w:hint="default"/>
+          <w:lang w:val="en-GB"/>
+        </w:rPr>
+      </w:pPr>
+      <w:r>
+        <w:rPr>
+          <w:rFonts w:hint="default"/>
+          <w:lang w:val="en-GB"/>
+        </w:rPr>
+        <w:t>Las tecnologias empleadas en el proyecto han sido las siguientes:</w:t>
+      </w:r>
+    </w:p>
+    <w:p>
+      <w:pPr>
+        <w:rPr>
+          <w:rFonts w:hint="default"/>
+          <w:b/>
+          <w:bCs/>
+          <w:lang w:val="en-GB"/>
+        </w:rPr>
+      </w:pPr>
+      <w:r>
+        <w:rPr>
+          <w:rFonts w:hint="default"/>
+          <w:lang w:val="en-GB"/>
+        </w:rPr>
+        <w:t>-</w:t>
+      </w:r>
+      <w:r>
+        <w:rPr>
+          <w:rFonts w:hint="default"/>
+          <w:b/>
+          <w:bCs/>
+          <w:lang w:val="en-GB"/>
+        </w:rPr>
+        <w:t>HTML</w:t>
+      </w:r>
+    </w:p>
+    <w:p>
+      <w:pPr>
+        <w:rPr>
+          <w:rFonts w:hint="default"/>
+          <w:lang w:val="en-GB"/>
+        </w:rPr>
+      </w:pPr>
+      <w:r>
+        <w:rPr>
+          <w:rFonts w:hint="default"/>
+          <w:lang w:val="en-GB"/>
+        </w:rPr>
+        <w:t xml:space="preserve">HTML son las siglas de </w:t>
+      </w:r>
+      <w:r>
+        <w:rPr>
+          <w:rFonts w:hint="default"/>
+          <w:i/>
+          <w:iCs/>
+          <w:lang w:val="en-GB"/>
+        </w:rPr>
+        <w:t>HyperText Markup Language</w:t>
+      </w:r>
+      <w:r>
+        <w:rPr>
+          <w:rFonts w:hint="default"/>
+          <w:lang w:val="en-GB"/>
+        </w:rPr>
+        <w:t>, es un lenguaje de marcado que utiliza etiquetas para definir la estructura que tendra la pagina web.</w:t>
+      </w:r>
+    </w:p>
+    <w:p>
+      <w:pPr>
+        <w:rPr>
+          <w:rFonts w:hint="default"/>
+          <w:b/>
+          <w:bCs/>
+          <w:lang w:val="en-GB"/>
+        </w:rPr>
+      </w:pPr>
+      <w:r>
+        <w:rPr>
+          <w:rFonts w:hint="default"/>
+          <w:lang w:val="en-GB"/>
+        </w:rPr>
+        <w:t xml:space="preserve">Esta tecnologia es la vista en la asignatiura de </w:t>
+      </w:r>
+      <w:r>
+        <w:rPr>
+          <w:rFonts w:hint="default"/>
+          <w:b/>
+          <w:bCs/>
+          <w:lang w:val="en-GB"/>
+        </w:rPr>
+        <w:t>Lenguaje de marcas</w:t>
+      </w:r>
+      <w:r>
+        <w:rPr>
+          <w:rFonts w:hint="default"/>
+          <w:b w:val="0"/>
+          <w:bCs w:val="0"/>
+          <w:lang w:val="en-GB"/>
+        </w:rPr>
+        <w:t>.</w:t>
+      </w:r>
+    </w:p>
+    <w:p>
+      <w:pPr>
+        <w:rPr>
+          <w:rFonts w:hint="default"/>
+          <w:b w:val="0"/>
+          <w:bCs w:val="0"/>
+          <w:lang w:val="en-GB"/>
+        </w:rPr>
+      </w:pPr>
+      <w:r>
+        <w:rPr>
+          <w:rFonts w:hint="default"/>
+          <w:b w:val="0"/>
+          <w:bCs w:val="0"/>
+          <w:lang w:val="en-GB"/>
+        </w:rPr>
+        <w:t>Con HTML dare la estructura a las paginas de la aplicacion web</w:t>
+      </w:r>
+    </w:p>
+    <w:p>
+      <w:pPr>
+        <w:rPr>
+          <w:rFonts w:hint="default"/>
+          <w:b/>
+          <w:bCs/>
+          <w:lang w:val="en-GB"/>
+        </w:rPr>
+      </w:pPr>
+      <w:r>
+        <w:rPr>
+          <w:rFonts w:hint="default"/>
+          <w:b/>
+          <w:bCs/>
+          <w:lang w:val="en-GB"/>
+        </w:rPr>
+        <w:t>-CSS</w:t>
+      </w:r>
+    </w:p>
+    <w:p>
+      <w:pPr>
+        <w:rPr>
+          <w:rFonts w:hint="default"/>
+          <w:lang w:val="en-GB"/>
+        </w:rPr>
+      </w:pPr>
+      <w:r>
+        <w:rPr>
+          <w:rFonts w:hint="default"/>
+          <w:lang w:val="en-GB"/>
+        </w:rPr>
+        <w:t>CSS son las siglas de Cascading Style Sheets, es un lenguaje que permite dar forma y estilo al documento escrito HTML o XML.</w:t>
+      </w:r>
+    </w:p>
+    <w:p>
+      <w:pPr>
+        <w:rPr>
+          <w:rFonts w:hint="default"/>
+          <w:b/>
+          <w:bCs/>
+          <w:lang w:val="en-GB"/>
+        </w:rPr>
+      </w:pPr>
+      <w:r>
+        <w:rPr>
+          <w:rFonts w:hint="default"/>
+          <w:lang w:val="en-GB"/>
+        </w:rPr>
+        <w:t xml:space="preserve">Esta tecnologia es la vista en la asignatura de </w:t>
+      </w:r>
+      <w:r>
+        <w:rPr>
+          <w:rFonts w:hint="default"/>
+          <w:b/>
+          <w:bCs/>
+          <w:lang w:val="en-GB"/>
+        </w:rPr>
+        <w:t>Dise</w:t>
+      </w:r>
+      <w:r>
+        <w:rPr>
+          <w:rFonts w:hint="default"/>
+          <w:b/>
+          <w:bCs/>
+        </w:rPr>
+        <w:t>ñ</w:t>
+      </w:r>
+      <w:r>
+        <w:rPr>
+          <w:rFonts w:hint="default"/>
+          <w:b/>
+          <w:bCs/>
+          <w:lang w:val="en-GB"/>
+        </w:rPr>
+        <w:t>o de interfaces web</w:t>
+      </w:r>
+      <w:r>
+        <w:rPr>
+          <w:rFonts w:hint="default"/>
+          <w:b w:val="0"/>
+          <w:bCs w:val="0"/>
+          <w:lang w:val="en-GB"/>
+        </w:rPr>
+        <w:t>.</w:t>
+      </w:r>
+    </w:p>
+    <w:p>
+      <w:pPr>
+        <w:rPr>
+          <w:rFonts w:hint="default"/>
+          <w:b w:val="0"/>
+          <w:bCs w:val="0"/>
+          <w:lang w:val="en-GB"/>
+        </w:rPr>
+      </w:pPr>
+      <w:r>
+        <w:rPr>
+          <w:rFonts w:hint="default"/>
+          <w:b w:val="0"/>
+          <w:bCs w:val="0"/>
+          <w:lang w:val="en-GB"/>
+        </w:rPr>
+        <w:t>Con CSS dare estilos a los documentos en HTML asi como mejorar la presentacion y usabilidad de estos</w:t>
+      </w:r>
+    </w:p>
+    <w:p>
+      <w:pPr>
+        <w:rPr>
+          <w:rFonts w:hint="default"/>
+          <w:b/>
+          <w:bCs/>
+          <w:lang w:val="en-GB"/>
+        </w:rPr>
+      </w:pPr>
+      <w:r>
+        <w:rPr>
+          <w:rFonts w:hint="default"/>
+          <w:b/>
+          <w:bCs/>
+          <w:lang w:val="en-GB"/>
+        </w:rPr>
+        <w:t>-PHP</w:t>
+      </w:r>
+    </w:p>
+    <w:p>
+      <w:pPr>
+        <w:rPr>
+          <w:rFonts w:hint="default"/>
+          <w:lang w:val="en-GB"/>
+        </w:rPr>
+      </w:pPr>
+      <w:r>
+        <w:rPr>
+          <w:rFonts w:hint="default"/>
+          <w:lang w:val="en-GB"/>
+        </w:rPr>
+        <w:t xml:space="preserve">PHP es el acronimo de </w:t>
+      </w:r>
+      <w:r>
+        <w:rPr>
+          <w:rFonts w:hint="default"/>
+          <w:i/>
+          <w:iCs/>
+          <w:lang w:val="en-GB"/>
+        </w:rPr>
+        <w:t>Hypertext Preprocessor</w:t>
+      </w:r>
+      <w:r>
+        <w:rPr>
+          <w:rFonts w:hint="default"/>
+          <w:lang w:val="en-GB"/>
+        </w:rPr>
+        <w:t>, es un lenguaje de programacion de backend, esta orientado al desarrollo de aplicaciones web dinamicas donde la informacion esta guardada en una base de datos</w:t>
+      </w:r>
+    </w:p>
+    <w:p>
+      <w:pPr>
+        <w:rPr>
+          <w:rFonts w:hint="default"/>
+          <w:b w:val="0"/>
+          <w:bCs w:val="0"/>
+          <w:lang w:val="en-GB"/>
+        </w:rPr>
+      </w:pPr>
+      <w:r>
+        <w:rPr>
+          <w:rFonts w:hint="default"/>
+          <w:lang w:val="en-GB"/>
+        </w:rPr>
+        <w:t xml:space="preserve">Esta tecnologia es la vista en la asignatura de </w:t>
+      </w:r>
+      <w:r>
+        <w:rPr>
+          <w:rFonts w:hint="default"/>
+          <w:b/>
+          <w:bCs/>
+          <w:lang w:val="en-GB"/>
+        </w:rPr>
+        <w:t>Desarrollo web entorno servidor</w:t>
+      </w:r>
+      <w:r>
+        <w:rPr>
+          <w:rFonts w:hint="default"/>
+          <w:b w:val="0"/>
+          <w:bCs w:val="0"/>
+          <w:lang w:val="en-GB"/>
+        </w:rPr>
+        <w:t>.</w:t>
+      </w:r>
+    </w:p>
+    <w:p>
+      <w:pPr>
+        <w:rPr>
+          <w:rFonts w:hint="default"/>
+          <w:b w:val="0"/>
+          <w:bCs w:val="0"/>
+          <w:lang w:val="en-GB"/>
+        </w:rPr>
+      </w:pPr>
+      <w:r>
+        <w:rPr>
+          <w:rFonts w:hint="default"/>
+          <w:b w:val="0"/>
+          <w:bCs w:val="0"/>
+          <w:lang w:val="en-GB"/>
+        </w:rPr>
+        <w:t>Con PHP creare el backend de mi aplicacion. El backend consistira en una api REST donde el frontend enviara peticiones http para solicitar la informacion requerida y este se encargara de proporcionar esta informacion.</w:t>
+      </w:r>
+    </w:p>
+    <w:p>
+      <w:pPr>
+        <w:rPr>
+          <w:rFonts w:hint="default"/>
+          <w:b/>
+          <w:bCs/>
+          <w:lang w:val="en-GB"/>
+        </w:rPr>
+      </w:pPr>
+      <w:r>
+        <w:rPr>
+          <w:rFonts w:hint="default"/>
+          <w:b/>
+          <w:bCs/>
+          <w:lang w:val="en-GB"/>
+        </w:rPr>
+        <w:t>-MySQL</w:t>
+      </w:r>
+    </w:p>
+    <w:p>
+      <w:pPr>
+        <w:rPr>
+          <w:rFonts w:hint="default"/>
+          <w:lang w:val="en-GB"/>
+        </w:rPr>
+      </w:pPr>
+      <w:r>
+        <w:rPr>
+          <w:rFonts w:hint="default"/>
+          <w:lang w:val="en-GB"/>
+        </w:rPr>
+        <w:t>MySQL es un sistema de gestion de bases de datos relacional, donde se almacena la informacion en tablas.</w:t>
+      </w:r>
+    </w:p>
+    <w:p>
+      <w:pPr>
+        <w:rPr>
+          <w:rFonts w:hint="default"/>
+          <w:lang w:val="en-GB"/>
+        </w:rPr>
+      </w:pPr>
+      <w:r>
+        <w:rPr>
+          <w:rFonts w:hint="default"/>
+          <w:lang w:val="en-GB"/>
+        </w:rPr>
+        <w:t xml:space="preserve">Esta tecnologia es la vista en la asignatura de </w:t>
+      </w:r>
+      <w:r>
+        <w:rPr>
+          <w:rFonts w:hint="default"/>
+          <w:b/>
+          <w:bCs/>
+          <w:lang w:val="en-GB"/>
+        </w:rPr>
+        <w:t>Base de Datos</w:t>
+      </w:r>
+      <w:r>
+        <w:rPr>
+          <w:rFonts w:hint="default"/>
+          <w:lang w:val="en-GB"/>
+        </w:rPr>
+        <w:t>.</w:t>
+      </w:r>
+    </w:p>
+    <w:p>
+      <w:pPr>
+        <w:rPr>
+          <w:rFonts w:hint="default"/>
+          <w:lang w:val="en-GB"/>
+        </w:rPr>
+      </w:pPr>
+      <w:r>
+        <w:rPr>
+          <w:rFonts w:hint="default"/>
+          <w:lang w:val="en-GB"/>
+        </w:rPr>
+        <w:t>Con MySQL almacenare la informacion que la aplicacion necesita para las funcionalidades de la web y aplicar dinamicidad en el contenido de esta</w:t>
+      </w:r>
+    </w:p>
+    <w:p>
+      <w:pPr>
+        <w:rPr>
+          <w:rFonts w:hint="default"/>
+          <w:lang w:val="en-GB"/>
+        </w:rPr>
+      </w:pPr>
+    </w:p>
+    <w:p>
+      <w:pPr>
+        <w:rPr>
+          <w:rFonts w:hint="default"/>
+          <w:b/>
+          <w:bCs/>
+          <w:lang w:val="en-GB"/>
+        </w:rPr>
+      </w:pPr>
+      <w:r>
+        <w:rPr>
+          <w:rFonts w:hint="default"/>
+          <w:b/>
+          <w:bCs/>
+          <w:lang w:val="en-GB"/>
+        </w:rPr>
+        <w:t>-JavaScript</w:t>
+      </w:r>
+    </w:p>
+    <w:p>
+      <w:pPr>
+        <w:rPr>
+          <w:rFonts w:hint="default"/>
+          <w:lang w:val="en-GB"/>
+        </w:rPr>
+      </w:pPr>
+      <w:r>
+        <w:rPr>
+          <w:rFonts w:hint="default"/>
+          <w:lang w:val="en-GB"/>
+        </w:rPr>
+        <w:t>JavaScript es un lenguaje de programacion interpretado que se utiliza principamente en el lado del cliente y es ejecutado en el navegador</w:t>
+      </w:r>
+    </w:p>
+    <w:p>
+      <w:pPr>
+        <w:rPr>
+          <w:rFonts w:hint="default"/>
+          <w:lang w:val="en-GB"/>
+        </w:rPr>
+      </w:pPr>
+      <w:r>
+        <w:rPr>
+          <w:rFonts w:hint="default"/>
+          <w:lang w:val="en-GB"/>
+        </w:rPr>
+        <w:t xml:space="preserve">Esta tecnologia es la vista en la asignatura de </w:t>
+      </w:r>
+      <w:r>
+        <w:rPr>
+          <w:rFonts w:hint="default"/>
+          <w:b/>
+          <w:bCs/>
+          <w:lang w:val="en-GB"/>
+        </w:rPr>
+        <w:t>Desarrollo web entorno cliente</w:t>
+      </w:r>
+      <w:r>
+        <w:rPr>
+          <w:rFonts w:hint="default"/>
+          <w:lang w:val="en-GB"/>
+        </w:rPr>
+        <w:t>.</w:t>
+      </w:r>
+    </w:p>
+    <w:p>
+      <w:pPr>
+        <w:rPr>
+          <w:rFonts w:hint="default"/>
+          <w:lang w:val="en-GB"/>
+        </w:rPr>
+      </w:pPr>
+      <w:r>
+        <w:rPr>
+          <w:rFonts w:hint="default"/>
+          <w:lang w:val="en-GB"/>
+        </w:rPr>
+        <w:t>Con JavaScript aportare la funcionalidad a la aplicacion</w:t>
+      </w:r>
+    </w:p>
+    <w:p>
+      <w:pPr>
+        <w:rPr>
+          <w:rFonts w:hint="default"/>
+          <w:b/>
+          <w:bCs/>
+          <w:lang w:val="en-GB"/>
+        </w:rPr>
+      </w:pPr>
+      <w:r>
+        <w:rPr>
+          <w:rFonts w:hint="default"/>
+          <w:b/>
+          <w:bCs/>
+          <w:lang w:val="en-GB"/>
+        </w:rPr>
+        <w:t>-Angular</w:t>
+      </w:r>
+    </w:p>
+    <w:p>
+      <w:pPr>
+        <w:rPr>
+          <w:rFonts w:hint="default"/>
+          <w:lang w:val="en-GB"/>
+        </w:rPr>
+      </w:pPr>
+      <w:r>
+        <w:rPr>
+          <w:rFonts w:hint="default"/>
+          <w:lang w:val="en-GB"/>
+        </w:rPr>
+        <w:t xml:space="preserve">Angular es un framework de JavaScript para el desarrollo de aplicaciones web, es de codigo abierto y es mantenido por Google. </w:t>
+      </w:r>
+    </w:p>
+    <w:p>
+      <w:pPr>
+        <w:rPr>
+          <w:rFonts w:hint="default"/>
+          <w:lang w:val="en-GB"/>
+        </w:rPr>
+      </w:pPr>
+      <w:r>
+        <w:rPr>
+          <w:rFonts w:hint="default"/>
+          <w:lang w:val="en-GB"/>
+        </w:rPr>
+        <w:t>Angular utiliza TypeScript, que es un superconjunto de JavaScript al que agrega esencialmetne tipos estaticos y objetos basados en clases.</w:t>
+      </w:r>
+    </w:p>
+    <w:p>
+      <w:pPr>
+        <w:rPr>
+          <w:rFonts w:hint="default"/>
+          <w:lang w:val="en-GB"/>
+        </w:rPr>
+      </w:pPr>
+      <w:r>
+        <w:rPr>
+          <w:rFonts w:hint="default"/>
+          <w:lang w:val="en-GB"/>
+        </w:rPr>
+        <w:t>Angular es una de las tecnologias permitidas no vistas en el ciclo.</w:t>
+      </w:r>
+    </w:p>
+    <w:p>
+      <w:pPr>
+        <w:rPr>
+          <w:rFonts w:hint="default"/>
+          <w:lang w:val="en-GB"/>
+        </w:rPr>
+      </w:pPr>
+      <w:r>
+        <w:rPr>
+          <w:rFonts w:hint="default"/>
+          <w:lang w:val="en-GB"/>
+        </w:rPr>
+        <w:t>Con Angular creare la parte del cliente y la funcionalidad de la aplicacion. Angular es un framework muy popular que me permitira crear la aplicacion de tipo SPA(Single Page Aplication). lo que hara que la aplicacion funciona de manera mas rapida al no tener que recargar la pagina cada vez que cambiamos de vista. Al estar escrito en TypeScript hara la aplicacion mas robusta y ayudara a evitar bugs en el desarrollo de esta.</w:t>
+      </w:r>
+    </w:p>
+    <w:p>
+      <w:pPr>
+        <w:rPr>
+          <w:rFonts w:hint="default"/>
+          <w:b/>
+          <w:bCs/>
+          <w:lang w:val="en-GB"/>
+        </w:rPr>
+      </w:pPr>
+      <w:r>
+        <w:rPr>
+          <w:rFonts w:hint="default"/>
+          <w:b/>
+          <w:bCs/>
+          <w:lang w:val="en-GB"/>
+        </w:rPr>
+        <w:t>-Bootstrap</w:t>
+      </w:r>
+    </w:p>
+    <w:p>
+      <w:pPr>
+        <w:rPr>
+          <w:rFonts w:hint="default"/>
+          <w:lang w:val="en-GB"/>
+        </w:rPr>
+      </w:pPr>
+      <w:r>
+        <w:rPr>
+          <w:rFonts w:hint="default"/>
+          <w:lang w:val="en-GB"/>
+        </w:rPr>
+        <w:t>Bootstrap es una biblioteca de CSS de codigo abierto para el diseño de aplicaciones web, que proporciona una serie de clases de CSS que de manera modular permiten anadir estilos a la web.</w:t>
+      </w:r>
+    </w:p>
+    <w:p>
+      <w:pPr>
+        <w:rPr>
+          <w:rFonts w:hint="default"/>
+          <w:lang w:val="en-GB"/>
+        </w:rPr>
+      </w:pPr>
+      <w:r>
+        <w:rPr>
+          <w:rFonts w:hint="default"/>
+          <w:lang w:val="en-GB"/>
+        </w:rPr>
+        <w:t>Bootstrap es una de las tecnologias permitidas no vistas en el ciclo</w:t>
+      </w:r>
+    </w:p>
+    <w:p>
+      <w:pPr>
+        <w:rPr>
+          <w:rFonts w:hint="default"/>
+          <w:lang w:val="en-GB"/>
+        </w:rPr>
+      </w:pPr>
+      <w:r>
+        <w:rPr>
+          <w:rFonts w:hint="default"/>
+          <w:lang w:val="en-GB"/>
+        </w:rPr>
+        <w:t>Este framework me permitira poder aplicar el diseño de la web de manera mas rapida y me ayudara para hacer que la aplicacion sea responsive.</w:t>
+      </w:r>
+    </w:p>
+    <w:p>
+      <w:pPr>
+        <w:rPr>
+          <w:rFonts w:hint="default"/>
+          <w:b/>
+          <w:bCs/>
+          <w:highlight w:val="yellow"/>
+          <w:lang w:val="en-GB"/>
+        </w:rPr>
+      </w:pPr>
+      <w:r>
+        <w:rPr>
+          <w:rFonts w:hint="default"/>
+          <w:b/>
+          <w:bCs/>
+          <w:highlight w:val="yellow"/>
+          <w:lang w:val="en-GB"/>
+        </w:rPr>
+        <w:t>-GIT</w:t>
+      </w:r>
+    </w:p>
+    <w:p>
+      <w:pPr>
+        <w:rPr>
+          <w:rFonts w:hint="default"/>
+          <w:lang w:val="en-GB"/>
+        </w:rPr>
+      </w:pPr>
+      <w:r>
+        <w:rPr>
+          <w:rFonts w:hint="default"/>
+          <w:lang w:val="en-GB"/>
+        </w:rPr>
+        <w:t>Git en un software de control de versiones.</w:t>
+      </w:r>
+    </w:p>
+    <w:p>
+      <w:pPr>
+        <w:rPr>
+          <w:rFonts w:hint="default"/>
+          <w:lang w:val="en-GB"/>
+        </w:rPr>
+      </w:pPr>
+      <w:r>
+        <w:rPr>
+          <w:rFonts w:hint="default"/>
+          <w:lang w:val="en-GB"/>
+        </w:rPr>
+        <w:t>Git se ha visto en ……</w:t>
+      </w:r>
+    </w:p>
+    <w:p>
+      <w:pPr>
+        <w:rPr>
+          <w:rFonts w:hint="default"/>
+          <w:lang w:val="en-GB"/>
+        </w:rPr>
+      </w:pPr>
+    </w:p>
+    <w:p>
+      <w:pPr>
+        <w:rPr>
+          <w:rFonts w:hint="default"/>
+        </w:rPr>
+      </w:pPr>
+    </w:p>
+    <w:p>
+      <w:pPr>
+        <w:rPr>
+          <w:rFonts w:hint="default"/>
+        </w:rPr>
+      </w:pPr>
+    </w:p>
+    <w:p>
+      <w:pPr>
+        <w:rPr>
+          <w:rFonts w:hint="default"/>
+          <w:lang w:val="en-GB"/>
+        </w:rPr>
+      </w:pPr>
+      <w:r>
+        <w:rPr>
+          <w:rFonts w:hint="default"/>
+          <w:lang w:val="en-GB"/>
+        </w:rPr>
+        <w:t>Las herramientas empleadas en la elaboración del proyecto son las siguientes</w:t>
+      </w:r>
+    </w:p>
+    <w:p>
+      <w:pPr>
+        <w:rPr>
+          <w:rFonts w:hint="default"/>
+          <w:b/>
+          <w:bCs/>
+          <w:lang w:val="en-GB"/>
+        </w:rPr>
+      </w:pPr>
+      <w:r>
+        <w:rPr>
+          <w:rFonts w:hint="default"/>
+          <w:b/>
+          <w:bCs/>
+          <w:lang w:val="en-GB"/>
+        </w:rPr>
+        <w:t>-Visual Studio Code</w:t>
+      </w:r>
+    </w:p>
+    <w:p>
+      <w:pPr>
+        <w:rPr>
+          <w:rFonts w:hint="default"/>
+          <w:lang w:val="en-GB"/>
+        </w:rPr>
+      </w:pPr>
+      <w:r>
+        <w:rPr>
+          <w:rFonts w:hint="default"/>
+          <w:lang w:val="en-GB"/>
+        </w:rPr>
+        <w:t>Visual Studio Code es un editor de codigo de codigo abierto desarrollado por Microsoft.</w:t>
+      </w:r>
+    </w:p>
+    <w:p>
+      <w:pPr>
+        <w:rPr>
+          <w:rFonts w:hint="default"/>
+          <w:lang w:val="en-GB"/>
+        </w:rPr>
+      </w:pPr>
+      <w:r>
+        <w:rPr>
+          <w:rFonts w:hint="default"/>
+          <w:lang w:val="en-GB"/>
+        </w:rPr>
+        <w:t>Visual Studio es el programa que utilizare para desarrollar el codigo que todo el proyecto</w:t>
+      </w:r>
+    </w:p>
+    <w:p>
+      <w:pPr>
+        <w:rPr>
+          <w:rFonts w:hint="default"/>
+          <w:b/>
+          <w:bCs/>
+        </w:rPr>
+      </w:pPr>
+      <w:r>
+        <w:rPr>
+          <w:rFonts w:hint="default"/>
+          <w:b/>
+          <w:bCs/>
+        </w:rPr>
+        <w:t>- XAMPP</w:t>
+      </w:r>
+    </w:p>
+    <w:p>
+      <w:pPr>
+        <w:rPr>
+          <w:rFonts w:hint="default"/>
+          <w:b w:val="0"/>
+          <w:bCs w:val="0"/>
+          <w:i w:val="0"/>
+          <w:iCs w:val="0"/>
+          <w:lang w:val="en-GB"/>
+        </w:rPr>
+      </w:pPr>
+      <w:r>
+        <w:rPr>
+          <w:rFonts w:hint="default"/>
+          <w:b w:val="0"/>
+          <w:bCs w:val="0"/>
+          <w:lang w:val="en-GB"/>
+        </w:rPr>
+        <w:t xml:space="preserve">Es el acronimop de </w:t>
+      </w:r>
+      <w:r>
+        <w:rPr>
+          <w:rFonts w:hint="default"/>
+          <w:b w:val="0"/>
+          <w:bCs w:val="0"/>
+          <w:i/>
+          <w:iCs/>
+          <w:lang w:val="en-GB"/>
+        </w:rPr>
+        <w:t>Apache, MariaDB/MySQL, PHP, Perl, con este programa utilizare los modulos de Apache, para el codigo de backend en PHP y MySQL para la base de datos de la aplicacion</w:t>
+      </w:r>
+    </w:p>
+    <w:p>
+      <w:pPr>
+        <w:rPr>
+          <w:rFonts w:hint="default"/>
+        </w:rPr>
+      </w:pPr>
+      <w:r>
+        <w:rPr>
+          <w:rFonts w:hint="default"/>
+          <w:b/>
+          <w:bCs/>
+        </w:rPr>
+        <w:t>- MySQL Workbench</w:t>
+      </w:r>
+      <w:r>
+        <w:rPr>
+          <w:rFonts w:hint="default"/>
+        </w:rPr>
+        <w:t xml:space="preserve"> </w:t>
+      </w:r>
+    </w:p>
+    <w:p>
+      <w:pPr>
+        <w:rPr>
+          <w:rFonts w:hint="default"/>
+          <w:b/>
+          <w:bCs/>
+        </w:rPr>
+      </w:pPr>
+      <w:bookmarkStart w:id="25" w:name="_GoBack"/>
+      <w:r>
+        <w:rPr>
+          <w:rFonts w:hint="default"/>
+          <w:b/>
+          <w:bCs/>
         </w:rPr>
         <w:t>- The Movie Database API como fuente de datos externa</w:t>
       </w:r>
     </w:p>
+    <w:bookmarkEnd w:id="25"/>
     <w:p>
       <w:pPr>
         <w:rPr>
@@ -4066,7 +4702,7 @@
     <w:lsdException w:uiPriority="99" w:name="index 7"/>
     <w:lsdException w:uiPriority="99" w:name="index 8"/>
     <w:lsdException w:uiPriority="99" w:name="index 9"/>
-    <w:lsdException w:uiPriority="39" w:semiHidden="0" w:name="toc 1"/>
+    <w:lsdException w:qFormat="1" w:uiPriority="39" w:semiHidden="0" w:name="toc 1"/>
     <w:lsdException w:uiPriority="39" w:semiHidden="0" w:name="toc 2"/>
     <w:lsdException w:uiPriority="39" w:semiHidden="0" w:name="toc 3"/>
     <w:lsdException w:uiPriority="39" w:semiHidden="0" w:name="toc 4"/>
@@ -4443,6 +5079,7 @@
     <w:basedOn w:val="1"/>
     <w:next w:val="1"/>
     <w:unhideWhenUsed/>
+    <w:qFormat/>
     <w:uiPriority w:val="39"/>
     <w:pPr>
       <w:spacing w:before="360"/>

</xml_diff>